<commit_message>
Added AirMapper and updated resume
</commit_message>
<xml_diff>
--- a/Matthew Doiron - Resume.docx
+++ b/Matthew Doiron - Resume.docx
@@ -572,29 +572,48 @@
         </w:rPr>
         <w:t xml:space="preserve">- </w:t>
       </w:r>
-      <w:r>
-        <w:fldChar w:fldCharType="begin"/>
-      </w:r>
-      <w:r>
-        <w:instrText xml:space="preserve"> HYPERLINK "https://appsto.re/us/Bmlbjb.i" </w:instrText>
-      </w:r>
-      <w:r>
-        <w:fldChar w:fldCharType="separate"/>
-      </w:r>
-      <w:bookmarkStart w:id="0" w:name="_GoBack"/>
-      <w:bookmarkEnd w:id="0"/>
-      <w:r>
-        <w:rPr>
-          <w:rStyle w:val="Hyperlink"/>
-          <w:rFonts w:ascii="Helvetica" w:hAnsi="Helvetica"/>
-          <w:sz w:val="21"/>
-          <w:szCs w:val="21"/>
-        </w:rPr>
-        <w:t>appsto.re/us/Bmlbjb.i</w:t>
-      </w:r>
-      <w:r>
-        <w:fldChar w:fldCharType="end"/>
-      </w:r>
+      <w:hyperlink r:id="rId7" w:history="1">
+        <w:r>
+          <w:rPr>
+            <w:rStyle w:val="Hyperlink"/>
+            <w:rFonts w:ascii="Helvetica" w:hAnsi="Helvetica"/>
+            <w:sz w:val="21"/>
+            <w:szCs w:val="21"/>
+          </w:rPr>
+          <w:t>appsto.re/</w:t>
+        </w:r>
+        <w:proofErr w:type="spellStart"/>
+        <w:r>
+          <w:rPr>
+            <w:rStyle w:val="Hyperlink"/>
+            <w:rFonts w:ascii="Helvetica" w:hAnsi="Helvetica"/>
+            <w:sz w:val="21"/>
+            <w:szCs w:val="21"/>
+          </w:rPr>
+          <w:t>us</w:t>
+        </w:r>
+        <w:proofErr w:type="spellEnd"/>
+        <w:r>
+          <w:rPr>
+            <w:rStyle w:val="Hyperlink"/>
+            <w:rFonts w:ascii="Helvetica" w:hAnsi="Helvetica"/>
+            <w:sz w:val="21"/>
+            <w:szCs w:val="21"/>
+          </w:rPr>
+          <w:t>/</w:t>
+        </w:r>
+        <w:proofErr w:type="spellStart"/>
+        <w:r>
+          <w:rPr>
+            <w:rStyle w:val="Hyperlink"/>
+            <w:rFonts w:ascii="Helvetica" w:hAnsi="Helvetica"/>
+            <w:sz w:val="21"/>
+            <w:szCs w:val="21"/>
+          </w:rPr>
+          <w:t>Bmlbjb.i</w:t>
+        </w:r>
+        <w:proofErr w:type="spellEnd"/>
+      </w:hyperlink>
     </w:p>
     <w:p>
       <w:pPr>
@@ -649,7 +668,35 @@
           <w:szCs w:val="21"/>
           <w:lang w:val="en-US"/>
         </w:rPr>
-        <w:t>Built using React Native, Javascript, and Objective-C</w:t>
+        <w:t>Hybrid Native/Web App b</w:t>
+      </w:r>
+      <w:bookmarkStart w:id="0" w:name="_GoBack"/>
+      <w:bookmarkEnd w:id="0"/>
+      <w:r>
+        <w:rPr>
+          <w:sz w:val="21"/>
+          <w:szCs w:val="21"/>
+          <w:lang w:val="en-US"/>
+        </w:rPr>
+        <w:t xml:space="preserve">uilt using React Native, </w:t>
+      </w:r>
+      <w:proofErr w:type="spellStart"/>
+      <w:r>
+        <w:rPr>
+          <w:sz w:val="21"/>
+          <w:szCs w:val="21"/>
+          <w:lang w:val="en-US"/>
+        </w:rPr>
+        <w:t>Javascript</w:t>
+      </w:r>
+      <w:proofErr w:type="spellEnd"/>
+      <w:r>
+        <w:rPr>
+          <w:sz w:val="21"/>
+          <w:szCs w:val="21"/>
+          <w:lang w:val="en-US"/>
+        </w:rPr>
+        <w:t>, and Objective-C</w:t>
       </w:r>
     </w:p>
     <w:p>
@@ -813,7 +860,25 @@
           <w:szCs w:val="21"/>
           <w:lang w:val="en-US"/>
         </w:rPr>
-        <w:t>Written in Swift and utilizes Audiokit framework for generating, analyzing, and manipulating sound</w:t>
+        <w:t xml:space="preserve">Written in Swift and utilizes </w:t>
+      </w:r>
+      <w:proofErr w:type="spellStart"/>
+      <w:r>
+        <w:rPr>
+          <w:sz w:val="21"/>
+          <w:szCs w:val="21"/>
+          <w:lang w:val="en-US"/>
+        </w:rPr>
+        <w:t>Audiokit</w:t>
+      </w:r>
+      <w:proofErr w:type="spellEnd"/>
+      <w:r>
+        <w:rPr>
+          <w:sz w:val="21"/>
+          <w:szCs w:val="21"/>
+          <w:lang w:val="en-US"/>
+        </w:rPr>
+        <w:t xml:space="preserve"> framework for generating, analyzing, and manipulating sound</w:t>
       </w:r>
     </w:p>
     <w:p>
@@ -911,6 +976,7 @@
         </w:rPr>
         <w:tab/>
       </w:r>
+      <w:proofErr w:type="spellStart"/>
       <w:r>
         <w:rPr>
           <w:i/>
@@ -918,7 +984,17 @@
           <w:szCs w:val="22"/>
           <w:lang w:val="en-US"/>
         </w:rPr>
-        <w:t>Clionsky Neuro-Systems, Springfield, MA</w:t>
+        <w:t>Clionsky</w:t>
+      </w:r>
+      <w:proofErr w:type="spellEnd"/>
+      <w:r>
+        <w:rPr>
+          <w:i/>
+          <w:sz w:val="22"/>
+          <w:szCs w:val="22"/>
+          <w:lang w:val="en-US"/>
+        </w:rPr>
+        <w:t xml:space="preserve"> Neuro-Systems, Springfield, MA</w:t>
       </w:r>
       <w:r>
         <w:rPr>
@@ -1083,7 +1159,7 @@
           <w:szCs w:val="21"/>
           <w:lang w:val="en-US"/>
         </w:rPr>
-        <w:t>a</w:t>
+        <w:t>s</w:t>
       </w:r>
       <w:r>
         <w:rPr>
@@ -1169,7 +1245,7 @@
         </w:rPr>
         <w:t xml:space="preserve">Launched March 2017 - </w:t>
       </w:r>
-      <w:hyperlink r:id="rId7" w:history="1">
+      <w:hyperlink r:id="rId8" w:history="1">
         <w:r>
           <w:rPr>
             <w:rStyle w:val="Hyperlink"/>
@@ -1177,7 +1253,27 @@
             <w:sz w:val="21"/>
             <w:szCs w:val="21"/>
           </w:rPr>
-          <w:t>appsto.re/us/Lt3Fib.i</w:t>
+          <w:t>appsto.re/</w:t>
+        </w:r>
+        <w:proofErr w:type="spellStart"/>
+        <w:r>
+          <w:rPr>
+            <w:rStyle w:val="Hyperlink"/>
+            <w:rFonts w:ascii="Helvetica" w:hAnsi="Helvetica"/>
+            <w:sz w:val="21"/>
+            <w:szCs w:val="21"/>
+          </w:rPr>
+          <w:t>us</w:t>
+        </w:r>
+        <w:proofErr w:type="spellEnd"/>
+        <w:r>
+          <w:rPr>
+            <w:rStyle w:val="Hyperlink"/>
+            <w:rFonts w:ascii="Helvetica" w:hAnsi="Helvetica"/>
+            <w:sz w:val="21"/>
+            <w:szCs w:val="21"/>
+          </w:rPr>
+          <w:t>/Lt3Fib.i</w:t>
         </w:r>
       </w:hyperlink>
     </w:p>
@@ -1513,8 +1609,8 @@
           <w:noProof w:val="0"/>
         </w:rPr>
         <w:sectPr>
-          <w:headerReference w:type="default" r:id="rId8"/>
-          <w:footerReference w:type="first" r:id="rId9"/>
+          <w:headerReference w:type="default" r:id="rId9"/>
+          <w:footerReference w:type="first" r:id="rId10"/>
           <w:pgSz w:w="11906" w:h="16838"/>
           <w:pgMar w:top="639" w:right="864" w:bottom="864" w:left="864" w:header="706" w:footer="706" w:gutter="0"/>
           <w:cols w:space="709"/>
@@ -1951,6 +2047,7 @@
                                 <w:lang w:val="en-US"/>
                               </w:rPr>
                             </w:pPr>
+                            <w:proofErr w:type="spellStart"/>
                             <w:r>
                               <w:rPr>
                                 <w:sz w:val="22"/>
@@ -1959,6 +2056,7 @@
                               </w:rPr>
                               <w:t>Javascript</w:t>
                             </w:r>
+                            <w:proofErr w:type="spellEnd"/>
                           </w:p>
                           <w:p>
                             <w:pPr>
@@ -2325,6 +2423,7 @@
                                 <w:lang w:val="en-US"/>
                               </w:rPr>
                             </w:pPr>
+                            <w:proofErr w:type="spellStart"/>
                             <w:r>
                               <w:rPr>
                                 <w:sz w:val="22"/>
@@ -2333,6 +2432,7 @@
                               </w:rPr>
                               <w:t>Git</w:t>
                             </w:r>
+                            <w:proofErr w:type="spellEnd"/>
                           </w:p>
                           <w:p>
                             <w:pPr>

</xml_diff>